<commit_message>
Added C#, SQL, and .NET Work
Completed MySwoleMate 100 project from Revature
</commit_message>
<xml_diff>
--- a/Generic Cover Letter.docx
+++ b/Generic Cover Letter.docx
@@ -45,21 +45,7 @@
         <w:rPr>
           <w:rFonts w:ascii="Times New Roman" w:eastAsia="Times New Roman" w:hAnsi="Times New Roman" w:cs="Times New Roman"/>
         </w:rPr>
-        <w:t xml:space="preserve">arson.shoupe@gmail.com // (704) 726-3988 // 2700 </w:t>
-      </w:r>
-      <w:proofErr w:type="spellStart"/>
-      <w:r>
-        <w:rPr>
-          <w:rFonts w:ascii="Times New Roman" w:eastAsia="Times New Roman" w:hAnsi="Times New Roman" w:cs="Times New Roman"/>
-        </w:rPr>
-        <w:t>Reynolda</w:t>
-      </w:r>
-      <w:proofErr w:type="spellEnd"/>
-      <w:r>
-        <w:rPr>
-          <w:rFonts w:ascii="Times New Roman" w:eastAsia="Times New Roman" w:hAnsi="Times New Roman" w:cs="Times New Roman"/>
-        </w:rPr>
-        <w:t xml:space="preserve"> Rd. APT 516, Winston-Salem, NC 27106</w:t>
+        <w:t>arson.shoupe@gmail.com // (704) 726-3988 // 2700 Reynolda Rd. APT 516, Winston-Salem, NC 27106</w:t>
       </w:r>
     </w:p>
     <w:p>
@@ -248,16 +234,8 @@
         <w:rPr>
           <w:rFonts w:ascii="Times New Roman" w:eastAsia="Times New Roman" w:hAnsi="Times New Roman" w:cs="Times New Roman"/>
         </w:rPr>
-        <w:t xml:space="preserve"> by Goodrich and </w:t>
-      </w:r>
-      <w:proofErr w:type="spellStart"/>
-      <w:r>
-        <w:rPr>
-          <w:rFonts w:ascii="Times New Roman" w:eastAsia="Times New Roman" w:hAnsi="Times New Roman" w:cs="Times New Roman"/>
-        </w:rPr>
-        <w:t>Tamassia</w:t>
-      </w:r>
-      <w:proofErr w:type="spellEnd"/>
+        <w:t xml:space="preserve"> by Goodrich and Tamassia</w:t>
+      </w:r>
       <w:r>
         <w:rPr>
           <w:rFonts w:ascii="Times New Roman" w:eastAsia="Times New Roman" w:hAnsi="Times New Roman" w:cs="Times New Roman"/>
@@ -334,33 +312,31 @@
         <w:rPr>
           <w:rFonts w:ascii="Times New Roman" w:eastAsia="Times New Roman" w:hAnsi="Times New Roman" w:cs="Times New Roman"/>
         </w:rPr>
+        <w:t xml:space="preserve"> Github.</w:t>
+      </w:r>
+      <w:r>
+        <w:rPr>
+          <w:rFonts w:ascii="Times New Roman" w:eastAsia="Times New Roman" w:hAnsi="Times New Roman" w:cs="Times New Roman"/>
+        </w:rPr>
+        <w:t xml:space="preserve">  </w:t>
+      </w:r>
+      <w:r>
+        <w:rPr>
+          <w:rFonts w:ascii="Times New Roman" w:eastAsia="Times New Roman" w:hAnsi="Times New Roman" w:cs="Times New Roman"/>
+        </w:rPr>
+        <w:t>I am</w:t>
+      </w:r>
+      <w:r>
+        <w:rPr>
+          <w:rFonts w:ascii="Times New Roman" w:eastAsia="Times New Roman" w:hAnsi="Times New Roman" w:cs="Times New Roman"/>
+        </w:rPr>
         <w:t xml:space="preserve"> </w:t>
       </w:r>
-      <w:proofErr w:type="spellStart"/>
-      <w:r>
-        <w:rPr>
-          <w:rFonts w:ascii="Times New Roman" w:eastAsia="Times New Roman" w:hAnsi="Times New Roman" w:cs="Times New Roman"/>
-        </w:rPr>
-        <w:t>Github</w:t>
-      </w:r>
-      <w:proofErr w:type="spellEnd"/>
-      <w:r>
-        <w:rPr>
-          <w:rFonts w:ascii="Times New Roman" w:eastAsia="Times New Roman" w:hAnsi="Times New Roman" w:cs="Times New Roman"/>
-        </w:rPr>
-        <w:t>.</w:t>
-      </w:r>
-      <w:r>
-        <w:rPr>
-          <w:rFonts w:ascii="Times New Roman" w:eastAsia="Times New Roman" w:hAnsi="Times New Roman" w:cs="Times New Roman"/>
-        </w:rPr>
-        <w:t xml:space="preserve">  Most recentl</w:t>
-      </w:r>
-      <w:r>
-        <w:rPr>
-          <w:rFonts w:ascii="Times New Roman" w:eastAsia="Times New Roman" w:hAnsi="Times New Roman" w:cs="Times New Roman"/>
-        </w:rPr>
-        <w:t>y, I contributed</w:t>
+      <w:r>
+        <w:rPr>
+          <w:rFonts w:ascii="Times New Roman" w:eastAsia="Times New Roman" w:hAnsi="Times New Roman" w:cs="Times New Roman"/>
+        </w:rPr>
+        <w:t>a contributor</w:t>
       </w:r>
       <w:r>
         <w:rPr>
@@ -402,40 +378,20 @@
         <w:rPr>
           <w:rFonts w:ascii="Times New Roman" w:eastAsia="Times New Roman" w:hAnsi="Times New Roman" w:cs="Times New Roman"/>
         </w:rPr>
-        <w:t>that</w:t>
-      </w:r>
-      <w:r>
-        <w:rPr>
-          <w:rFonts w:ascii="Times New Roman" w:eastAsia="Times New Roman" w:hAnsi="Times New Roman" w:cs="Times New Roman"/>
-        </w:rPr>
-        <w:t xml:space="preserve"> manage</w:t>
-      </w:r>
-      <w:r>
-        <w:rPr>
-          <w:rFonts w:ascii="Times New Roman" w:eastAsia="Times New Roman" w:hAnsi="Times New Roman" w:cs="Times New Roman"/>
-        </w:rPr>
-        <w:t>s</w:t>
-      </w:r>
-      <w:r>
-        <w:rPr>
-          <w:rFonts w:ascii="Times New Roman" w:eastAsia="Times New Roman" w:hAnsi="Times New Roman" w:cs="Times New Roman"/>
-        </w:rPr>
-        <w:t xml:space="preserve"> student/instructor correspondence in higher education.</w:t>
-      </w:r>
-      <w:r>
-        <w:rPr>
-          <w:rFonts w:ascii="Times New Roman" w:eastAsia="Times New Roman" w:hAnsi="Times New Roman" w:cs="Times New Roman"/>
-        </w:rPr>
-        <w:t xml:space="preserve"> </w:t>
-      </w:r>
-      <w:r>
-        <w:rPr>
-          <w:rFonts w:ascii="Times New Roman" w:eastAsia="Times New Roman" w:hAnsi="Times New Roman" w:cs="Times New Roman"/>
-        </w:rPr>
-        <w:t xml:space="preserve">  </w:t>
-      </w:r>
-      <w:bookmarkStart w:id="1" w:name="_GoBack"/>
-      <w:bookmarkEnd w:id="1"/>
+        <w:t>for managing</w:t>
+      </w:r>
+      <w:r>
+        <w:rPr>
+          <w:rFonts w:ascii="Times New Roman" w:eastAsia="Times New Roman" w:hAnsi="Times New Roman" w:cs="Times New Roman"/>
+        </w:rPr>
+        <w:t xml:space="preserve"> student/instructor correspondence in higher e</w:t>
+      </w:r>
+      <w:r>
+        <w:rPr>
+          <w:rFonts w:ascii="Times New Roman" w:eastAsia="Times New Roman" w:hAnsi="Times New Roman" w:cs="Times New Roman"/>
+        </w:rPr>
+        <w:t>ducation, and currently, I am working on a web application, MySwoleMate, to develop my skills with C#, SQL, and the .NET framework.</w:t>
+      </w:r>
     </w:p>
     <w:p>
       <w:pPr>
@@ -599,7 +555,13 @@
         <w:rPr>
           <w:rFonts w:ascii="Times New Roman" w:eastAsia="Times New Roman" w:hAnsi="Times New Roman" w:cs="Times New Roman"/>
         </w:rPr>
-        <w:t xml:space="preserve"> are to continue to study foundational texts in computer science literature and </w:t>
+        <w:t xml:space="preserve"> are to continue to study foundational texts</w:t>
+      </w:r>
+      <w:r>
+        <w:rPr>
+          <w:rFonts w:ascii="Times New Roman" w:eastAsia="Times New Roman" w:hAnsi="Times New Roman" w:cs="Times New Roman"/>
+        </w:rPr>
+        <w:t xml:space="preserve"> in computer science literature, </w:t>
       </w:r>
       <w:r>
         <w:rPr>
@@ -623,7 +585,26 @@
         <w:rPr>
           <w:rFonts w:ascii="Times New Roman" w:eastAsia="Times New Roman" w:hAnsi="Times New Roman" w:cs="Times New Roman"/>
         </w:rPr>
-        <w:t xml:space="preserve">.  I am currently reading sections of </w:t>
+        <w:t>, and continue to study C</w:t>
+      </w:r>
+      <w:r>
+        <w:rPr>
+          <w:rFonts w:ascii="Times New Roman" w:eastAsia="Times New Roman" w:hAnsi="Times New Roman" w:cs="Times New Roman"/>
+        </w:rPr>
+        <w:t>#, SQL, and .NET</w:t>
+      </w:r>
+      <w:r>
+        <w:rPr>
+          <w:rFonts w:ascii="Times New Roman" w:eastAsia="Times New Roman" w:hAnsi="Times New Roman" w:cs="Times New Roman"/>
+        </w:rPr>
+        <w:t xml:space="preserve">.  </w:t>
+      </w:r>
+      <w:bookmarkStart w:id="1" w:name="_GoBack"/>
+      <w:r>
+        <w:rPr>
+          <w:rFonts w:ascii="Times New Roman" w:eastAsia="Times New Roman" w:hAnsi="Times New Roman" w:cs="Times New Roman"/>
+        </w:rPr>
+        <w:t xml:space="preserve">I am currently reading sections of </w:t>
       </w:r>
       <w:r>
         <w:rPr>
@@ -636,27 +617,13 @@
         <w:rPr>
           <w:rFonts w:ascii="Times New Roman" w:eastAsia="Times New Roman" w:hAnsi="Times New Roman" w:cs="Times New Roman"/>
         </w:rPr>
-        <w:t xml:space="preserve"> by </w:t>
-      </w:r>
-      <w:proofErr w:type="spellStart"/>
-      <w:r>
-        <w:rPr>
-          <w:rFonts w:ascii="Times New Roman" w:eastAsia="Times New Roman" w:hAnsi="Times New Roman" w:cs="Times New Roman"/>
-        </w:rPr>
-        <w:t>Silbert</w:t>
-      </w:r>
-      <w:r>
-        <w:rPr>
-          <w:rFonts w:ascii="Times New Roman" w:eastAsia="Times New Roman" w:hAnsi="Times New Roman" w:cs="Times New Roman"/>
-        </w:rPr>
-        <w:t>schatz</w:t>
-      </w:r>
-      <w:proofErr w:type="spellEnd"/>
-      <w:r>
-        <w:rPr>
-          <w:rFonts w:ascii="Times New Roman" w:eastAsia="Times New Roman" w:hAnsi="Times New Roman" w:cs="Times New Roman"/>
-        </w:rPr>
-        <w:t>, Galvin, and Gagne, and</w:t>
+        <w:t xml:space="preserve"> by Silbert</w:t>
+      </w:r>
+      <w:r>
+        <w:rPr>
+          <w:rFonts w:ascii="Times New Roman" w:eastAsia="Times New Roman" w:hAnsi="Times New Roman" w:cs="Times New Roman"/>
+        </w:rPr>
+        <w:t>schatz, Galvin, and Gagne, and</w:t>
       </w:r>
       <w:r>
         <w:rPr>
@@ -687,21 +654,7 @@
         <w:rPr>
           <w:rFonts w:ascii="Times New Roman" w:eastAsia="Times New Roman" w:hAnsi="Times New Roman" w:cs="Times New Roman"/>
         </w:rPr>
-        <w:t xml:space="preserve"> by Gamma, Helm, Johnson, and </w:t>
-      </w:r>
-      <w:proofErr w:type="spellStart"/>
-      <w:r>
-        <w:rPr>
-          <w:rFonts w:ascii="Times New Roman" w:eastAsia="Times New Roman" w:hAnsi="Times New Roman" w:cs="Times New Roman"/>
-        </w:rPr>
-        <w:t>Vlissides</w:t>
-      </w:r>
-      <w:proofErr w:type="spellEnd"/>
-      <w:r>
-        <w:rPr>
-          <w:rFonts w:ascii="Times New Roman" w:eastAsia="Times New Roman" w:hAnsi="Times New Roman" w:cs="Times New Roman"/>
-        </w:rPr>
-        <w:t>.</w:t>
+        <w:t xml:space="preserve"> by Gamma, Helm, Johnson, and Vlissides.</w:t>
       </w:r>
       <w:r>
         <w:rPr>
@@ -709,6 +662,7 @@
         </w:rPr>
         <w:t xml:space="preserve">  </w:t>
       </w:r>
+      <w:bookmarkEnd w:id="1"/>
     </w:p>
     <w:p>
       <w:pPr>

</xml_diff>

<commit_message>
Updated to include Pathfinder Project
</commit_message>
<xml_diff>
--- a/Generic Cover Letter.docx
+++ b/Generic Cover Letter.docx
@@ -45,21 +45,7 @@
         <w:rPr>
           <w:rFonts w:ascii="Times New Roman" w:eastAsia="Times New Roman" w:hAnsi="Times New Roman" w:cs="Times New Roman"/>
         </w:rPr>
-        <w:t xml:space="preserve">arson.shoupe@gmail.com // (704) 726-3988 // 2700 </w:t>
-      </w:r>
-      <w:proofErr w:type="spellStart"/>
-      <w:r>
-        <w:rPr>
-          <w:rFonts w:ascii="Times New Roman" w:eastAsia="Times New Roman" w:hAnsi="Times New Roman" w:cs="Times New Roman"/>
-        </w:rPr>
-        <w:t>Reynolda</w:t>
-      </w:r>
-      <w:proofErr w:type="spellEnd"/>
-      <w:r>
-        <w:rPr>
-          <w:rFonts w:ascii="Times New Roman" w:eastAsia="Times New Roman" w:hAnsi="Times New Roman" w:cs="Times New Roman"/>
-        </w:rPr>
-        <w:t xml:space="preserve"> Rd. APT 516, Winston-Salem, NC 27106</w:t>
+        <w:t>arson.shoupe@gmail.com // (704) 726-3988 // 2700 Reynolda Rd. APT 516, Winston-Salem, NC 27106</w:t>
       </w:r>
     </w:p>
     <w:p>
@@ -96,7 +82,19 @@
         <w:rPr>
           <w:rFonts w:ascii="Times New Roman" w:eastAsia="Times New Roman" w:hAnsi="Times New Roman" w:cs="Times New Roman"/>
         </w:rPr>
-        <w:t xml:space="preserve">I am writing to be considered for a position as a junior software developer.  </w:t>
+        <w:t xml:space="preserve">I am writing to be considered for a position </w:t>
+      </w:r>
+      <w:r>
+        <w:rPr>
+          <w:rFonts w:ascii="Times New Roman" w:eastAsia="Times New Roman" w:hAnsi="Times New Roman" w:cs="Times New Roman"/>
+        </w:rPr>
+        <w:t>as a junior software developer.</w:t>
+      </w:r>
+      <w:r>
+        <w:rPr>
+          <w:rFonts w:ascii="Times New Roman" w:eastAsia="Times New Roman" w:hAnsi="Times New Roman" w:cs="Times New Roman"/>
+        </w:rPr>
+        <w:t xml:space="preserve"> </w:t>
       </w:r>
       <w:r>
         <w:rPr>
@@ -138,7 +136,7 @@
         <w:rPr>
           <w:rFonts w:ascii="Times New Roman" w:eastAsia="Times New Roman" w:hAnsi="Times New Roman" w:cs="Times New Roman"/>
         </w:rPr>
-        <w:t xml:space="preserve">.  </w:t>
+        <w:t xml:space="preserve">. </w:t>
       </w:r>
       <w:r>
         <w:rPr>
@@ -186,7 +184,7 @@
         <w:rPr>
           <w:rFonts w:ascii="Times New Roman" w:eastAsia="Times New Roman" w:hAnsi="Times New Roman" w:cs="Times New Roman"/>
         </w:rPr>
-        <w:t xml:space="preserve"> I completed MIT’s </w:t>
+        <w:t xml:space="preserve">I completed MIT’s </w:t>
       </w:r>
       <w:r>
         <w:rPr>
@@ -205,19 +203,13 @@
         <w:rPr>
           <w:rFonts w:ascii="Times New Roman" w:eastAsia="Times New Roman" w:hAnsi="Times New Roman" w:cs="Times New Roman"/>
         </w:rPr>
-        <w:t xml:space="preserve"> and</w:t>
-      </w:r>
-      <w:r>
-        <w:rPr>
-          <w:rFonts w:ascii="Times New Roman" w:eastAsia="Times New Roman" w:hAnsi="Times New Roman" w:cs="Times New Roman"/>
-        </w:rPr>
-        <w:t xml:space="preserve"> worked through</w:t>
-      </w:r>
-      <w:r>
-        <w:rPr>
-          <w:rFonts w:ascii="Times New Roman" w:eastAsia="Times New Roman" w:hAnsi="Times New Roman" w:cs="Times New Roman"/>
-        </w:rPr>
-        <w:t xml:space="preserve"> an introductory C++ textbook.  I </w:t>
+        <w:t>, and I</w:t>
+      </w:r>
+      <w:r>
+        <w:rPr>
+          <w:rFonts w:ascii="Times New Roman" w:eastAsia="Times New Roman" w:hAnsi="Times New Roman" w:cs="Times New Roman"/>
+        </w:rPr>
+        <w:t xml:space="preserve"> </w:t>
       </w:r>
       <w:r>
         <w:rPr>
@@ -248,33 +240,25 @@
         <w:rPr>
           <w:rFonts w:ascii="Times New Roman" w:eastAsia="Times New Roman" w:hAnsi="Times New Roman" w:cs="Times New Roman"/>
         </w:rPr>
-        <w:t xml:space="preserve"> by Goodrich and </w:t>
-      </w:r>
-      <w:proofErr w:type="spellStart"/>
-      <w:r>
-        <w:rPr>
-          <w:rFonts w:ascii="Times New Roman" w:eastAsia="Times New Roman" w:hAnsi="Times New Roman" w:cs="Times New Roman"/>
-        </w:rPr>
-        <w:t>Tamassia</w:t>
-      </w:r>
-      <w:proofErr w:type="spellEnd"/>
-      <w:r>
-        <w:rPr>
-          <w:rFonts w:ascii="Times New Roman" w:eastAsia="Times New Roman" w:hAnsi="Times New Roman" w:cs="Times New Roman"/>
-        </w:rPr>
-        <w:t xml:space="preserve"> and</w:t>
-      </w:r>
-      <w:r>
-        <w:rPr>
-          <w:rFonts w:ascii="Times New Roman" w:eastAsia="Times New Roman" w:hAnsi="Times New Roman" w:cs="Times New Roman"/>
-        </w:rPr>
-        <w:t xml:space="preserve"> complet</w:t>
-      </w:r>
-      <w:r>
-        <w:rPr>
-          <w:rFonts w:ascii="Times New Roman" w:eastAsia="Times New Roman" w:hAnsi="Times New Roman" w:cs="Times New Roman"/>
-        </w:rPr>
-        <w:t>ed</w:t>
+        <w:t xml:space="preserve"> by Goodrich and Tamassia</w:t>
+      </w:r>
+      <w:r>
+        <w:rPr>
+          <w:rFonts w:ascii="Times New Roman" w:eastAsia="Times New Roman" w:hAnsi="Times New Roman" w:cs="Times New Roman"/>
+        </w:rPr>
+        <w:t>, c</w:t>
+      </w:r>
+      <w:r>
+        <w:rPr>
+          <w:rFonts w:ascii="Times New Roman" w:eastAsia="Times New Roman" w:hAnsi="Times New Roman" w:cs="Times New Roman"/>
+        </w:rPr>
+        <w:t>omplet</w:t>
+      </w:r>
+      <w:r>
+        <w:rPr>
+          <w:rFonts w:ascii="Times New Roman" w:eastAsia="Times New Roman" w:hAnsi="Times New Roman" w:cs="Times New Roman"/>
+        </w:rPr>
+        <w:t>ing</w:t>
       </w:r>
       <w:r>
         <w:rPr>
@@ -292,150 +276,62 @@
         <w:rPr>
           <w:rFonts w:ascii="Times New Roman" w:eastAsia="Times New Roman" w:hAnsi="Times New Roman" w:cs="Times New Roman"/>
         </w:rPr>
-        <w:t xml:space="preserve"> </w:t>
-      </w:r>
-      <w:r>
-        <w:rPr>
-          <w:rFonts w:ascii="Times New Roman" w:eastAsia="Times New Roman" w:hAnsi="Times New Roman" w:cs="Times New Roman"/>
-        </w:rPr>
-        <w:t xml:space="preserve">I have uploaded many </w:t>
-      </w:r>
-      <w:r>
-        <w:rPr>
-          <w:rFonts w:ascii="Times New Roman" w:eastAsia="Times New Roman" w:hAnsi="Times New Roman" w:cs="Times New Roman"/>
-        </w:rPr>
-        <w:t xml:space="preserve">of </w:t>
-      </w:r>
-      <w:r>
-        <w:rPr>
-          <w:rFonts w:ascii="Times New Roman" w:eastAsia="Times New Roman" w:hAnsi="Times New Roman" w:cs="Times New Roman"/>
-        </w:rPr>
-        <w:t>my Java</w:t>
-      </w:r>
-      <w:r>
-        <w:rPr>
-          <w:rFonts w:ascii="Times New Roman" w:eastAsia="Times New Roman" w:hAnsi="Times New Roman" w:cs="Times New Roman"/>
-        </w:rPr>
-        <w:t xml:space="preserve"> exercises</w:t>
-      </w:r>
-      <w:r>
-        <w:rPr>
-          <w:rFonts w:ascii="Times New Roman" w:eastAsia="Times New Roman" w:hAnsi="Times New Roman" w:cs="Times New Roman"/>
-        </w:rPr>
-        <w:t xml:space="preserve"> </w:t>
-      </w:r>
-      <w:r>
-        <w:rPr>
-          <w:rFonts w:ascii="Times New Roman" w:eastAsia="Times New Roman" w:hAnsi="Times New Roman" w:cs="Times New Roman"/>
-        </w:rPr>
-        <w:t>to</w:t>
-      </w:r>
-      <w:r>
-        <w:rPr>
-          <w:rFonts w:ascii="Times New Roman" w:eastAsia="Times New Roman" w:hAnsi="Times New Roman" w:cs="Times New Roman"/>
-        </w:rPr>
-        <w:t xml:space="preserve"> </w:t>
-      </w:r>
-      <w:proofErr w:type="spellStart"/>
-      <w:r>
-        <w:rPr>
-          <w:rFonts w:ascii="Times New Roman" w:eastAsia="Times New Roman" w:hAnsi="Times New Roman" w:cs="Times New Roman"/>
-        </w:rPr>
-        <w:t>Github</w:t>
-      </w:r>
-      <w:proofErr w:type="spellEnd"/>
-      <w:r>
-        <w:rPr>
-          <w:rFonts w:ascii="Times New Roman" w:eastAsia="Times New Roman" w:hAnsi="Times New Roman" w:cs="Times New Roman"/>
-        </w:rPr>
-        <w:t>.</w:t>
-      </w:r>
-      <w:r>
-        <w:rPr>
-          <w:rFonts w:ascii="Times New Roman" w:eastAsia="Times New Roman" w:hAnsi="Times New Roman" w:cs="Times New Roman"/>
-        </w:rPr>
-        <w:t xml:space="preserve">  Most recentl</w:t>
-      </w:r>
-      <w:r>
-        <w:rPr>
-          <w:rFonts w:ascii="Times New Roman" w:eastAsia="Times New Roman" w:hAnsi="Times New Roman" w:cs="Times New Roman"/>
-        </w:rPr>
-        <w:t>y, I contributed</w:t>
-      </w:r>
-      <w:r>
-        <w:rPr>
-          <w:rFonts w:ascii="Times New Roman" w:eastAsia="Times New Roman" w:hAnsi="Times New Roman" w:cs="Times New Roman"/>
-        </w:rPr>
-        <w:t xml:space="preserve"> </w:t>
-      </w:r>
-      <w:r>
-        <w:rPr>
-          <w:rFonts w:ascii="Times New Roman" w:eastAsia="Times New Roman" w:hAnsi="Times New Roman" w:cs="Times New Roman"/>
-        </w:rPr>
-        <w:t xml:space="preserve">to </w:t>
-      </w:r>
-      <w:r>
-        <w:rPr>
-          <w:rFonts w:ascii="Times New Roman" w:eastAsia="Times New Roman" w:hAnsi="Times New Roman" w:cs="Times New Roman"/>
-        </w:rPr>
-        <w:t>TEAMMATES,</w:t>
-      </w:r>
-      <w:r>
-        <w:rPr>
-          <w:rFonts w:ascii="Times New Roman" w:eastAsia="Times New Roman" w:hAnsi="Times New Roman" w:cs="Times New Roman"/>
-        </w:rPr>
-        <w:t xml:space="preserve"> open-source</w:t>
-      </w:r>
-      <w:r>
-        <w:rPr>
-          <w:rFonts w:ascii="Times New Roman" w:eastAsia="Times New Roman" w:hAnsi="Times New Roman" w:cs="Times New Roman"/>
-        </w:rPr>
-        <w:t xml:space="preserve"> software</w:t>
-      </w:r>
-      <w:r>
-        <w:rPr>
-          <w:rFonts w:ascii="Times New Roman" w:eastAsia="Times New Roman" w:hAnsi="Times New Roman" w:cs="Times New Roman"/>
-        </w:rPr>
-        <w:t xml:space="preserve"> </w:t>
-      </w:r>
-      <w:r>
-        <w:rPr>
-          <w:rFonts w:ascii="Times New Roman" w:eastAsia="Times New Roman" w:hAnsi="Times New Roman" w:cs="Times New Roman"/>
-        </w:rPr>
-        <w:t>that</w:t>
-      </w:r>
-      <w:r>
-        <w:rPr>
-          <w:rFonts w:ascii="Times New Roman" w:eastAsia="Times New Roman" w:hAnsi="Times New Roman" w:cs="Times New Roman"/>
-        </w:rPr>
-        <w:t xml:space="preserve"> manage</w:t>
-      </w:r>
-      <w:r>
-        <w:rPr>
-          <w:rFonts w:ascii="Times New Roman" w:eastAsia="Times New Roman" w:hAnsi="Times New Roman" w:cs="Times New Roman"/>
-        </w:rPr>
-        <w:t>s</w:t>
-      </w:r>
-      <w:r>
-        <w:rPr>
-          <w:rFonts w:ascii="Times New Roman" w:eastAsia="Times New Roman" w:hAnsi="Times New Roman" w:cs="Times New Roman"/>
-        </w:rPr>
-        <w:t xml:space="preserve"> student/instructor correspondence in higher education.</w:t>
-      </w:r>
-      <w:r>
-        <w:rPr>
-          <w:rFonts w:ascii="Times New Roman" w:eastAsia="Times New Roman" w:hAnsi="Times New Roman" w:cs="Times New Roman"/>
-        </w:rPr>
-        <w:t xml:space="preserve"> </w:t>
-      </w:r>
-      <w:r>
-        <w:rPr>
-          <w:rFonts w:ascii="Times New Roman" w:eastAsia="Times New Roman" w:hAnsi="Times New Roman" w:cs="Times New Roman"/>
-        </w:rPr>
-        <w:t xml:space="preserve">  </w:t>
-      </w:r>
-      <w:bookmarkStart w:id="1" w:name="_GoBack"/>
-      <w:bookmarkEnd w:id="1"/>
+        <w:t xml:space="preserve"> I recently contributed to TEAMMATES, open-source software that manages student/instructor cor</w:t>
+      </w:r>
+      <w:r>
+        <w:rPr>
+          <w:rFonts w:ascii="Times New Roman" w:eastAsia="Times New Roman" w:hAnsi="Times New Roman" w:cs="Times New Roman"/>
+        </w:rPr>
+        <w:t>respondence in higher education, and</w:t>
+      </w:r>
+      <w:r>
+        <w:rPr>
+          <w:rFonts w:ascii="Times New Roman" w:eastAsia="Times New Roman" w:hAnsi="Times New Roman" w:cs="Times New Roman"/>
+        </w:rPr>
+        <w:t xml:space="preserve"> I am</w:t>
+      </w:r>
+      <w:r>
+        <w:rPr>
+          <w:rFonts w:ascii="Times New Roman" w:eastAsia="Times New Roman" w:hAnsi="Times New Roman" w:cs="Times New Roman"/>
+        </w:rPr>
+        <w:t xml:space="preserve"> currently</w:t>
+      </w:r>
+      <w:r>
+        <w:rPr>
+          <w:rFonts w:ascii="Times New Roman" w:eastAsia="Times New Roman" w:hAnsi="Times New Roman" w:cs="Times New Roman"/>
+        </w:rPr>
+        <w:t xml:space="preserve"> developing a Pathfinder Character Builder</w:t>
+      </w:r>
+      <w:r>
+        <w:rPr>
+          <w:rFonts w:ascii="Times New Roman" w:eastAsia="Times New Roman" w:hAnsi="Times New Roman" w:cs="Times New Roman"/>
+        </w:rPr>
+        <w:t xml:space="preserve">. </w:t>
+      </w:r>
+      <w:r>
+        <w:rPr>
+          <w:rFonts w:ascii="Times New Roman" w:eastAsia="Times New Roman" w:hAnsi="Times New Roman" w:cs="Times New Roman"/>
+        </w:rPr>
+        <w:t xml:space="preserve">My project repositories, including significant commits, are accessible on my Github </w:t>
+      </w:r>
+      <w:r>
+        <w:rPr>
+          <w:rFonts w:ascii="Times New Roman" w:eastAsia="Times New Roman" w:hAnsi="Times New Roman" w:cs="Times New Roman"/>
+        </w:rPr>
+        <w:t>(</w:t>
+      </w:r>
+      <w:r>
+        <w:rPr>
+          <w:rFonts w:ascii="Times New Roman" w:eastAsia="Times New Roman" w:hAnsi="Times New Roman" w:cs="Times New Roman"/>
+        </w:rPr>
+        <w:t>https://github.com/carsonshoupe</w:t>
+      </w:r>
+      <w:r>
+        <w:rPr>
+          <w:rFonts w:ascii="Times New Roman" w:eastAsia="Times New Roman" w:hAnsi="Times New Roman" w:cs="Times New Roman"/>
+        </w:rPr>
+        <w:t>).</w:t>
+      </w:r>
     </w:p>
     <w:p>
       <w:pPr>
@@ -587,43 +483,99 @@
         <w:rPr>
           <w:rFonts w:ascii="Times New Roman" w:eastAsia="Times New Roman" w:hAnsi="Times New Roman" w:cs="Times New Roman"/>
         </w:rPr>
-        <w:t xml:space="preserve">In the coming months, </w:t>
-      </w:r>
-      <w:r>
-        <w:rPr>
-          <w:rFonts w:ascii="Times New Roman" w:eastAsia="Times New Roman" w:hAnsi="Times New Roman" w:cs="Times New Roman"/>
-        </w:rPr>
-        <w:t>my short-term goals</w:t>
-      </w:r>
-      <w:r>
-        <w:rPr>
-          <w:rFonts w:ascii="Times New Roman" w:eastAsia="Times New Roman" w:hAnsi="Times New Roman" w:cs="Times New Roman"/>
-        </w:rPr>
-        <w:t xml:space="preserve"> are to continue to study foundational texts in computer science literature and </w:t>
-      </w:r>
-      <w:r>
-        <w:rPr>
-          <w:rFonts w:ascii="Times New Roman" w:eastAsia="Times New Roman" w:hAnsi="Times New Roman" w:cs="Times New Roman"/>
-        </w:rPr>
-        <w:t>make further contributions</w:t>
-      </w:r>
-      <w:r>
-        <w:rPr>
-          <w:rFonts w:ascii="Times New Roman" w:eastAsia="Times New Roman" w:hAnsi="Times New Roman" w:cs="Times New Roman"/>
-        </w:rPr>
-        <w:t xml:space="preserve"> to </w:t>
-      </w:r>
-      <w:r>
-        <w:rPr>
-          <w:rFonts w:ascii="Times New Roman" w:eastAsia="Times New Roman" w:hAnsi="Times New Roman" w:cs="Times New Roman"/>
-        </w:rPr>
-        <w:t>TEAMMATES</w:t>
-      </w:r>
-      <w:r>
-        <w:rPr>
-          <w:rFonts w:ascii="Times New Roman" w:eastAsia="Times New Roman" w:hAnsi="Times New Roman" w:cs="Times New Roman"/>
-        </w:rPr>
-        <w:t xml:space="preserve">.  I am currently reading sections of </w:t>
+        <w:t xml:space="preserve">In the coming </w:t>
+      </w:r>
+      <w:r>
+        <w:rPr>
+          <w:rFonts w:ascii="Times New Roman" w:eastAsia="Times New Roman" w:hAnsi="Times New Roman" w:cs="Times New Roman"/>
+        </w:rPr>
+        <w:t>weeks</w:t>
+      </w:r>
+      <w:r>
+        <w:rPr>
+          <w:rFonts w:ascii="Times New Roman" w:eastAsia="Times New Roman" w:hAnsi="Times New Roman" w:cs="Times New Roman"/>
+        </w:rPr>
+        <w:t xml:space="preserve">, </w:t>
+      </w:r>
+      <w:r>
+        <w:rPr>
+          <w:rFonts w:ascii="Times New Roman" w:eastAsia="Times New Roman" w:hAnsi="Times New Roman" w:cs="Times New Roman"/>
+        </w:rPr>
+        <w:t>my short-term goal</w:t>
+      </w:r>
+      <w:r>
+        <w:rPr>
+          <w:rFonts w:ascii="Times New Roman" w:eastAsia="Times New Roman" w:hAnsi="Times New Roman" w:cs="Times New Roman"/>
+        </w:rPr>
+        <w:t>s</w:t>
+      </w:r>
+      <w:r>
+        <w:rPr>
+          <w:rFonts w:ascii="Times New Roman" w:eastAsia="Times New Roman" w:hAnsi="Times New Roman" w:cs="Times New Roman"/>
+        </w:rPr>
+        <w:t xml:space="preserve"> </w:t>
+      </w:r>
+      <w:r>
+        <w:rPr>
+          <w:rFonts w:ascii="Times New Roman" w:eastAsia="Times New Roman" w:hAnsi="Times New Roman" w:cs="Times New Roman"/>
+        </w:rPr>
+        <w:t>are</w:t>
+      </w:r>
+      <w:r>
+        <w:rPr>
+          <w:rFonts w:ascii="Times New Roman" w:eastAsia="Times New Roman" w:hAnsi="Times New Roman" w:cs="Times New Roman"/>
+        </w:rPr>
+        <w:t xml:space="preserve"> </w:t>
+      </w:r>
+      <w:r>
+        <w:rPr>
+          <w:rFonts w:ascii="Times New Roman" w:eastAsia="Times New Roman" w:hAnsi="Times New Roman" w:cs="Times New Roman"/>
+        </w:rPr>
+        <w:t xml:space="preserve">to </w:t>
+      </w:r>
+      <w:r>
+        <w:rPr>
+          <w:rFonts w:ascii="Times New Roman" w:eastAsia="Times New Roman" w:hAnsi="Times New Roman" w:cs="Times New Roman"/>
+        </w:rPr>
+        <w:t>complete my Pathfinder Character Builder</w:t>
+      </w:r>
+      <w:r>
+        <w:rPr>
+          <w:rFonts w:ascii="Times New Roman" w:eastAsia="Times New Roman" w:hAnsi="Times New Roman" w:cs="Times New Roman"/>
+        </w:rPr>
+        <w:t xml:space="preserve"> and continue to study foundational texts in computer science literature.</w:t>
+      </w:r>
+      <w:r>
+        <w:rPr>
+          <w:rFonts w:ascii="Times New Roman" w:eastAsia="Times New Roman" w:hAnsi="Times New Roman" w:cs="Times New Roman"/>
+        </w:rPr>
+        <w:t xml:space="preserve"> </w:t>
+      </w:r>
+      <w:r>
+        <w:rPr>
+          <w:rFonts w:ascii="Times New Roman" w:eastAsia="Times New Roman" w:hAnsi="Times New Roman" w:cs="Times New Roman"/>
+        </w:rPr>
+        <w:t xml:space="preserve"> I designed my character builder to utilize the MVC architectural pattern.  I am near completing the backend of my character builder and next plan to implement the frontend and control.</w:t>
+      </w:r>
+      <w:r>
+        <w:rPr>
+          <w:rFonts w:ascii="Times New Roman" w:eastAsia="Times New Roman" w:hAnsi="Times New Roman" w:cs="Times New Roman"/>
+        </w:rPr>
+        <w:t xml:space="preserve">  </w:t>
+      </w:r>
+      <w:r>
+        <w:rPr>
+          <w:rFonts w:ascii="Times New Roman" w:eastAsia="Times New Roman" w:hAnsi="Times New Roman" w:cs="Times New Roman"/>
+        </w:rPr>
+        <w:t>I a</w:t>
+      </w:r>
+      <w:bookmarkStart w:id="1" w:name="_GoBack"/>
+      <w:bookmarkEnd w:id="1"/>
+      <w:r>
+        <w:rPr>
+          <w:rFonts w:ascii="Times New Roman" w:eastAsia="Times New Roman" w:hAnsi="Times New Roman" w:cs="Times New Roman"/>
+        </w:rPr>
+        <w:t xml:space="preserve">m currently reading sections of </w:t>
       </w:r>
       <w:r>
         <w:rPr>
@@ -636,27 +588,13 @@
         <w:rPr>
           <w:rFonts w:ascii="Times New Roman" w:eastAsia="Times New Roman" w:hAnsi="Times New Roman" w:cs="Times New Roman"/>
         </w:rPr>
-        <w:t xml:space="preserve"> by </w:t>
-      </w:r>
-      <w:proofErr w:type="spellStart"/>
-      <w:r>
-        <w:rPr>
-          <w:rFonts w:ascii="Times New Roman" w:eastAsia="Times New Roman" w:hAnsi="Times New Roman" w:cs="Times New Roman"/>
-        </w:rPr>
-        <w:t>Silbert</w:t>
-      </w:r>
-      <w:r>
-        <w:rPr>
-          <w:rFonts w:ascii="Times New Roman" w:eastAsia="Times New Roman" w:hAnsi="Times New Roman" w:cs="Times New Roman"/>
-        </w:rPr>
-        <w:t>schatz</w:t>
-      </w:r>
-      <w:proofErr w:type="spellEnd"/>
-      <w:r>
-        <w:rPr>
-          <w:rFonts w:ascii="Times New Roman" w:eastAsia="Times New Roman" w:hAnsi="Times New Roman" w:cs="Times New Roman"/>
-        </w:rPr>
-        <w:t>, Galvin, and Gagne, and</w:t>
+        <w:t xml:space="preserve"> by Silbert</w:t>
+      </w:r>
+      <w:r>
+        <w:rPr>
+          <w:rFonts w:ascii="Times New Roman" w:eastAsia="Times New Roman" w:hAnsi="Times New Roman" w:cs="Times New Roman"/>
+        </w:rPr>
+        <w:t>schatz, Galvin, and Gagne, and</w:t>
       </w:r>
       <w:r>
         <w:rPr>
@@ -687,21 +625,7 @@
         <w:rPr>
           <w:rFonts w:ascii="Times New Roman" w:eastAsia="Times New Roman" w:hAnsi="Times New Roman" w:cs="Times New Roman"/>
         </w:rPr>
-        <w:t xml:space="preserve"> by Gamma, Helm, Johnson, and </w:t>
-      </w:r>
-      <w:proofErr w:type="spellStart"/>
-      <w:r>
-        <w:rPr>
-          <w:rFonts w:ascii="Times New Roman" w:eastAsia="Times New Roman" w:hAnsi="Times New Roman" w:cs="Times New Roman"/>
-        </w:rPr>
-        <w:t>Vlissides</w:t>
-      </w:r>
-      <w:proofErr w:type="spellEnd"/>
-      <w:r>
-        <w:rPr>
-          <w:rFonts w:ascii="Times New Roman" w:eastAsia="Times New Roman" w:hAnsi="Times New Roman" w:cs="Times New Roman"/>
-        </w:rPr>
-        <w:t>.</w:t>
+        <w:t xml:space="preserve"> by Gamma, Helm, Johnson, and Vlissides.</w:t>
       </w:r>
       <w:r>
         <w:rPr>

</xml_diff>